<commit_message>
Change files of CV
</commit_message>
<xml_diff>
--- a/files/cv.docx
+++ b/files/cv.docx
@@ -87,12 +87,34 @@
         <w:jc w:val="center"/>
         <w:rPr>
           <w:rFonts w:ascii="Cambria" w:cs="Cambria" w:eastAsia="Cambria" w:hAnsi="Cambria"/>
-          <w:b w:val="1"/>
-          <w:sz w:val="28"/>
-          <w:szCs w:val="28"/>
         </w:rPr>
       </w:pPr>
       <w:hyperlink r:id="rId6">
+        <w:r>
+          <w:rPr>
+            <w:rFonts w:ascii="Cambria" w:cs="Cambria" w:eastAsia="Cambria" w:hAnsi="Cambria"/>
+            <w:color w:val="1155cc"/>
+            <w:u w:val="single"/>
+            <w:rtl w:val="0"/>
+          </w:rPr>
+          <w:t xml:space="preserve">https://vladwriter.github.io</w:t>
+        </w:r>
+      </w:hyperlink>
+      <w:r>
+        <w:rPr>
+          <w:rFonts w:ascii="Cambria" w:cs="Cambria" w:eastAsia="Cambria" w:hAnsi="Cambria"/>
+          <w:rtl w:val="0"/>
+        </w:rPr>
+        <w:t xml:space="preserve"> |</w:t>
+      </w:r>
+      <w:r>
+        <w:rPr>
+          <w:rFonts w:ascii="Cambria" w:cs="Cambria" w:eastAsia="Cambria" w:hAnsi="Cambria"/>
+          <w:rtl w:val="0"/>
+        </w:rPr>
+        <w:t xml:space="preserve"> </w:t>
+      </w:r>
+      <w:hyperlink r:id="rId7">
         <w:r>
           <w:rPr>
             <w:rFonts w:ascii="Cambria" w:cs="Cambria" w:eastAsia="Cambria" w:hAnsi="Cambria"/>
@@ -108,9 +130,9 @@
           <w:rFonts w:ascii="Cambria" w:cs="Cambria" w:eastAsia="Cambria" w:hAnsi="Cambria"/>
           <w:rtl w:val="0"/>
         </w:rPr>
-        <w:t xml:space="preserve"> | </w:t>
+        <w:t xml:space="preserve">  | </w:t>
       </w:r>
-      <w:hyperlink r:id="rId7">
+      <w:hyperlink r:id="rId8">
         <w:r>
           <w:rPr>
             <w:rFonts w:ascii="Cambria" w:cs="Cambria" w:eastAsia="Cambria" w:hAnsi="Cambria"/>
@@ -126,9 +148,27 @@
           <w:rFonts w:ascii="Cambria" w:cs="Cambria" w:eastAsia="Cambria" w:hAnsi="Cambria"/>
           <w:rtl w:val="0"/>
         </w:rPr>
-        <w:t xml:space="preserve"> | </w:t>
+        <w:t xml:space="preserve"> |</w:t>
       </w:r>
-      <w:hyperlink r:id="rId8">
+    </w:p>
+    <w:p>
+      <w:pPr>
+        <w:jc w:val="center"/>
+        <w:rPr>
+          <w:rFonts w:ascii="Cambria" w:cs="Cambria" w:eastAsia="Cambria" w:hAnsi="Cambria"/>
+          <w:b w:val="1"/>
+          <w:sz w:val="28"/>
+          <w:szCs w:val="28"/>
+        </w:rPr>
+      </w:pPr>
+      <w:r>
+        <w:rPr>
+          <w:rFonts w:ascii="Cambria" w:cs="Cambria" w:eastAsia="Cambria" w:hAnsi="Cambria"/>
+          <w:rtl w:val="0"/>
+        </w:rPr>
+        <w:t xml:space="preserve"> </w:t>
+      </w:r>
+      <w:hyperlink r:id="rId9">
         <w:r>
           <w:rPr>
             <w:rFonts w:ascii="Cambria" w:cs="Cambria" w:eastAsia="Cambria" w:hAnsi="Cambria"/>
@@ -144,7 +184,7 @@
           <w:rFonts w:ascii="Cambria" w:cs="Cambria" w:eastAsia="Cambria" w:hAnsi="Cambria"/>
           <w:rtl w:val="0"/>
         </w:rPr>
-        <w:t xml:space="preserve"> | @sir_whatislove (telegram) | +38 (095) 078 25 82</w:t>
+        <w:t xml:space="preserve"> | @sir_whatislove (telegram)</w:t>
       </w:r>
       <w:r>
         <w:rPr>
@@ -1463,7 +1503,26 @@
                 <w:highlight w:val="white"/>
                 <w:rtl w:val="0"/>
               </w:rPr>
-              <w:t xml:space="preserve"> | Vue.js</w:t>
+              <w:t xml:space="preserve"> | </w:t>
+            </w:r>
+            <w:hyperlink r:id="rId10">
+              <w:r>
+                <w:rPr>
+                  <w:rFonts w:ascii="Cambria" w:cs="Cambria" w:eastAsia="Cambria" w:hAnsi="Cambria"/>
+                  <w:color w:val="1155cc"/>
+                  <w:sz w:val="26"/>
+                  <w:szCs w:val="26"/>
+                  <w:highlight w:val="white"/>
+                  <w:u w:val="single"/>
+                  <w:rtl w:val="0"/>
+                </w:rPr>
+                <w:t xml:space="preserve">Vue.js</w:t>
+              </w:r>
+            </w:hyperlink>
+            <w:r>
+              <w:rPr>
+                <w:rtl w:val="0"/>
+              </w:rPr>
             </w:r>
           </w:p>
           <w:p>
@@ -1879,7 +1938,7 @@
               </w:rPr>
               <w:t xml:space="preserve">E-COMMERCE SHOP | </w:t>
             </w:r>
-            <w:hyperlink r:id="rId9">
+            <w:hyperlink r:id="rId11">
               <w:r>
                 <w:rPr>
                   <w:rFonts w:ascii="Cambria" w:cs="Cambria" w:eastAsia="Cambria" w:hAnsi="Cambria"/>
@@ -1953,7 +2012,7 @@
               </w:rPr>
               <w:t xml:space="preserve">TO-DO LIST | </w:t>
             </w:r>
-            <w:hyperlink r:id="rId10">
+            <w:hyperlink r:id="rId12">
               <w:r>
                 <w:rPr>
                   <w:rFonts w:ascii="Cambria" w:cs="Cambria" w:eastAsia="Cambria" w:hAnsi="Cambria"/>
@@ -2027,7 +2086,7 @@
               </w:rPr>
               <w:t xml:space="preserve">SOCIAL NETWORK | </w:t>
             </w:r>
-            <w:hyperlink r:id="rId11">
+            <w:hyperlink r:id="rId13">
               <w:r>
                 <w:rPr>
                   <w:rFonts w:ascii="Cambria" w:cs="Cambria" w:eastAsia="Cambria" w:hAnsi="Cambria"/>
@@ -2167,7 +2226,7 @@
               </w:rPr>
               <w:t xml:space="preserve">Intermediate, </w:t>
             </w:r>
-            <w:hyperlink r:id="rId12">
+            <w:hyperlink r:id="rId14">
               <w:r>
                 <w:rPr>
                   <w:rFonts w:ascii="Cambria" w:cs="Cambria" w:eastAsia="Cambria" w:hAnsi="Cambria"/>
@@ -2231,7 +2290,7 @@
               </w:rPr>
               <w:t xml:space="preserve">Pre-Intermediate, </w:t>
             </w:r>
-            <w:hyperlink r:id="rId13">
+            <w:hyperlink r:id="rId15">
               <w:r>
                 <w:rPr>
                   <w:rFonts w:ascii="Cambria" w:cs="Cambria" w:eastAsia="Cambria" w:hAnsi="Cambria"/>

</xml_diff>